<commit_message>
added view code in siraj addnew-library.docx file
</commit_message>
<xml_diff>
--- a/siraj addnew-library.docx
+++ b/siraj addnew-library.docx
@@ -379,8 +379,6 @@
         </w:rPr>
         <w:t xml:space="preserve"> FROM oldsoft.dbo.AUTHOR where ENTTIME &lt;='2018-11-14'</w:t>
       </w:r>
-      <w:bookmarkStart w:id="0" w:name="_GoBack"/>
-      <w:bookmarkEnd w:id="0"/>
     </w:p>
     <w:p>
       <w:pPr>
@@ -567,9 +565,278 @@
         </mc:AlternateContent>
       </w:r>
     </w:p>
+    <w:p>
+      <w:pPr>
+        <w:rPr>
+          <w:sz w:val="28"/>
+          <w:szCs w:val="28"/>
+        </w:rPr>
+      </w:pPr>
+    </w:p>
+    <w:p>
+      <w:pPr>
+        <w:rPr>
+          <w:sz w:val="28"/>
+          <w:szCs w:val="28"/>
+        </w:rPr>
+      </w:pPr>
+    </w:p>
+    <w:p>
+      <w:pPr>
+        <w:rPr>
+          <w:sz w:val="28"/>
+          <w:szCs w:val="28"/>
+        </w:rPr>
+      </w:pPr>
+    </w:p>
+    <w:p>
+      <w:pPr>
+        <w:rPr>
+          <w:sz w:val="28"/>
+          <w:szCs w:val="28"/>
+        </w:rPr>
+      </w:pPr>
+    </w:p>
+    <w:p>
+      <w:pPr>
+        <w:jc w:val="center"/>
+        <w:rPr>
+          <w:sz w:val="72"/>
+          <w:szCs w:val="72"/>
+          <w:u w:val="single"/>
+        </w:rPr>
+      </w:pPr>
+    </w:p>
+    <w:p>
+      <w:pPr>
+        <w:jc w:val="center"/>
+        <w:rPr>
+          <w:sz w:val="72"/>
+          <w:szCs w:val="72"/>
+          <w:u w:val="single"/>
+        </w:rPr>
+      </w:pPr>
+      <w:bookmarkStart w:id="0" w:name="_GoBack"/>
+      <w:bookmarkEnd w:id="0"/>
+      <w:r>
+        <w:rPr>
+          <w:sz w:val="72"/>
+          <w:szCs w:val="72"/>
+          <w:u w:val="single"/>
+        </w:rPr>
+        <w:lastRenderedPageBreak/>
+        <w:t>View</w:t>
+      </w:r>
+    </w:p>
+    <w:p>
+      <w:pPr>
+        <w:pStyle w:val="ListParagraph"/>
+        <w:numPr>
+          <w:ilvl w:val="0"/>
+          <w:numId w:val="2"/>
+        </w:numPr>
+        <w:ind w:left="-142" w:hanging="142"/>
+        <w:rPr>
+          <w:b/>
+          <w:bCs/>
+          <w:sz w:val="28"/>
+          <w:szCs w:val="28"/>
+          <w:u w:val="single"/>
+        </w:rPr>
+      </w:pPr>
+      <w:r>
+        <w:rPr>
+          <w:b/>
+          <w:bCs/>
+          <w:sz w:val="28"/>
+          <w:szCs w:val="28"/>
+          <w:u w:val="single"/>
+        </w:rPr>
+        <w:t>Library section</w:t>
+      </w:r>
+    </w:p>
+    <w:p>
+      <w:pPr>
+        <w:rPr>
+          <w:sz w:val="28"/>
+          <w:szCs w:val="28"/>
+          <w:u w:val="single"/>
+        </w:rPr>
+      </w:pPr>
+      <w:r>
+        <w:rPr>
+          <w:sz w:val="28"/>
+          <w:szCs w:val="28"/>
+          <w:u w:val="single"/>
+        </w:rPr>
+        <w:t>view code (sql)</w:t>
+      </w:r>
+    </w:p>
+    <w:p>
+      <w:r>
+        <w:t xml:space="preserve">create View itm.VAuthor </w:t>
+      </w:r>
+    </w:p>
+    <w:p>
+      <w:r>
+        <w:t>as</w:t>
+      </w:r>
+    </w:p>
+    <w:p>
+      <w:r>
+        <w:t>select t1.AuthorId,t1.Author_Code as [Author Code],</w:t>
+      </w:r>
+    </w:p>
+    <w:p>
+      <w:r>
+        <w:t>t1.Author_Name as [Author Name],Username_1.user_name as [Created by],t1.Created_date,username_2.user_name as [Last modified by]</w:t>
+      </w:r>
+    </w:p>
+    <w:p>
+      <w:r>
+        <w:t xml:space="preserve">,t1.Last_modified_date,b1.BranchName as [Branch Name],c1.Comp_Name as [Company Name],c2.CounterName as [Counter Name] </w:t>
+      </w:r>
+    </w:p>
+    <w:p>
+      <w:r>
+        <w:t>from ITM.Author as t1 inner join  SYST.Username as Username_1 on t1.Created_by=Username_1.user_id</w:t>
+      </w:r>
+    </w:p>
+    <w:p>
+      <w:r>
+        <w:t xml:space="preserve"> inner join SYST.Username as username_2 on t1.Last_modified_by=username_2.user_id</w:t>
+      </w:r>
+    </w:p>
+    <w:p>
+      <w:r>
+        <w:t xml:space="preserve"> inner join SYST.BranchMaster as b1 on t1.Branch_id=b1.BranchId</w:t>
+      </w:r>
+    </w:p>
+    <w:p>
+      <w:r>
+        <w:t xml:space="preserve"> inner join SYST.CompanyMaster as c1 on t1.Company_id=c1.Comp_id</w:t>
+      </w:r>
+    </w:p>
+    <w:p>
+      <w:r>
+        <w:t xml:space="preserve"> inner join SYST.CounterMaster as c2 on t1.Counter_id=c2.CounterId</w:t>
+      </w:r>
+    </w:p>
+    <w:p>
+      <w:pPr>
+        <w:rPr>
+          <w:sz w:val="28"/>
+          <w:szCs w:val="28"/>
+        </w:rPr>
+      </w:pPr>
+    </w:p>
+    <w:p>
+      <w:pPr>
+        <w:pStyle w:val="ListParagraph"/>
+        <w:numPr>
+          <w:ilvl w:val="0"/>
+          <w:numId w:val="2"/>
+        </w:numPr>
+        <w:ind w:left="-284" w:firstLine="0"/>
+        <w:rPr>
+          <w:b/>
+          <w:bCs/>
+          <w:sz w:val="28"/>
+          <w:szCs w:val="28"/>
+        </w:rPr>
+      </w:pPr>
+      <w:r>
+        <w:rPr>
+          <w:b/>
+          <w:bCs/>
+          <w:sz w:val="28"/>
+          <w:szCs w:val="28"/>
+        </w:rPr>
+        <w:t>Master Data-&gt;</w:t>
+      </w:r>
+      <w:r>
+        <w:rPr>
+          <w:b/>
+          <w:bCs/>
+          <w:sz w:val="28"/>
+          <w:szCs w:val="28"/>
+          <w:u w:val="single"/>
+        </w:rPr>
+        <w:t>2)    Author</w:t>
+      </w:r>
+    </w:p>
+    <w:p>
+      <w:pPr>
+        <w:ind w:left="360"/>
+        <w:rPr>
+          <w:sz w:val="28"/>
+          <w:szCs w:val="28"/>
+          <w:u w:val="single"/>
+        </w:rPr>
+      </w:pPr>
+      <w:r>
+        <w:rPr>
+          <w:sz w:val="28"/>
+          <w:szCs w:val="28"/>
+          <w:u w:val="single"/>
+        </w:rPr>
+        <w:t>view code (sql)</w:t>
+      </w:r>
+    </w:p>
+    <w:p>
+      <w:r>
+        <w:t xml:space="preserve">create View itm.Library_Section </w:t>
+      </w:r>
+    </w:p>
+    <w:p>
+      <w:r>
+        <w:t>as</w:t>
+      </w:r>
+    </w:p>
+    <w:p>
+      <w:r>
+        <w:t>select t1.SectionId,t1.Section_Code as [Section Code],</w:t>
+      </w:r>
+    </w:p>
+    <w:p>
+      <w:r>
+        <w:t>t1.Section_Name as [Section Name],Username_1.user_name as [Created by],t1.Created_date,username_2.user_name as [Last modified by]</w:t>
+      </w:r>
+    </w:p>
+    <w:p>
+      <w:r>
+        <w:t xml:space="preserve">,t1.Last_modified_date,b1.BranchName as [Branch Name],c1.Comp_Name as [Company Name],c2.CounterName as [Counter Name] </w:t>
+      </w:r>
+    </w:p>
+    <w:p>
+      <w:r>
+        <w:t>from ITM.Library_Section as t1 inner join  SYST.Username as Username_1 on t1.Created_by=Username_1.user_id</w:t>
+      </w:r>
+    </w:p>
+    <w:p>
+      <w:r>
+        <w:t xml:space="preserve"> inner join SYST.Username as username_2 on t1.Last_modified_by=username_2.user_id</w:t>
+      </w:r>
+    </w:p>
+    <w:p>
+      <w:r>
+        <w:t xml:space="preserve"> inner join SYST.BranchMaster as b1 on t1.Branch_id=b1.BranchId</w:t>
+      </w:r>
+    </w:p>
+    <w:p>
+      <w:r>
+        <w:t xml:space="preserve"> inner join SYST.CompanyMaster as c1 on t1.Company_id=c1.Comp_id</w:t>
+      </w:r>
+    </w:p>
+    <w:p>
+      <w:r>
+        <w:t xml:space="preserve"> inner join SYST.CounterMaster as c2 on t1.Counter_id=c2.CounterId</w:t>
+      </w:r>
+    </w:p>
     <w:sectPr>
+      <w:footerReference w:type="default" r:id="rId7"/>
       <w:pgSz w:w="11906" w:h="16838"/>
-      <w:pgMar w:top="1440" w:right="1440" w:bottom="1440" w:left="1440" w:header="708" w:footer="708" w:gutter="0"/>
+      <w:pgMar w:top="993" w:right="1440" w:bottom="993" w:left="1440" w:header="708" w:footer="708" w:gutter="0"/>
       <w:pgBorders w:offsetFrom="page">
         <w:top w:val="single" w:sz="4" w:space="24" w:color="auto"/>
         <w:left w:val="single" w:sz="4" w:space="24" w:color="auto"/>
@@ -583,9 +850,246 @@
 </w:document>
 </file>
 
+<file path=word/endnotes.xml><?xml version="1.0" encoding="utf-8"?>
+<w:endnotes xmlns:wpc="http://schemas.microsoft.com/office/word/2010/wordprocessingCanvas" xmlns:cx="http://schemas.microsoft.com/office/drawing/2014/chartex" xmlns:cx1="http://schemas.microsoft.com/office/drawing/2015/9/8/chartex" xmlns:cx2="http://schemas.microsoft.com/office/drawing/2015/10/21/chartex" xmlns:cx3="http://schemas.microsoft.com/office/drawing/2016/5/9/chartex" xmlns:cx4="http://schemas.microsoft.com/office/drawing/2016/5/10/chartex" xmlns:cx5="http://schemas.microsoft.com/office/drawing/2016/5/11/chartex" xmlns:cx6="http://schemas.microsoft.com/office/drawing/2016/5/12/chartex" xmlns:cx7="http://schemas.microsoft.com/office/drawing/2016/5/13/chartex" xmlns:cx8="http://schemas.microsoft.com/office/drawing/2016/5/14/chartex" xmlns:mc="http://schemas.openxmlformats.org/markup-compatibility/2006" xmlns:aink="http://schemas.microsoft.com/office/drawing/2016/ink" xmlns:am3d="http://schemas.microsoft.com/office/drawing/2017/model3d" xmlns:o="urn:schemas-microsoft-com:office:office" xmlns:r="http://schemas.openxmlformats.org/officeDocument/2006/relationships" xmlns:m="http://schemas.openxmlformats.org/officeDocument/2006/math" xmlns:v="urn:schemas-microsoft-com:vml" xmlns:wp14="http://schemas.microsoft.com/office/word/2010/wordprocessingDrawing" xmlns:wp="http://schemas.openxmlformats.org/drawingml/2006/wordprocessingDrawing" xmlns:w10="urn:schemas-microsoft-com:office:word" xmlns:w="http://schemas.openxmlformats.org/wordprocessingml/2006/main" xmlns:w14="http://schemas.microsoft.com/office/word/2010/wordml" xmlns:w15="http://schemas.microsoft.com/office/word/2012/wordml" xmlns:w16cex="http://schemas.microsoft.com/office/word/2018/wordml/cex" xmlns:w16cid="http://schemas.microsoft.com/office/word/2016/wordml/cid" xmlns:w16="http://schemas.microsoft.com/office/word/2018/wordml" xmlns:w16se="http://schemas.microsoft.com/office/word/2015/wordml/symex" xmlns:wpg="http://schemas.microsoft.com/office/word/2010/wordprocessingGroup" xmlns:wpi="http://schemas.microsoft.com/office/word/2010/wordprocessingInk" xmlns:wne="http://schemas.microsoft.com/office/word/2006/wordml" xmlns:wps="http://schemas.microsoft.com/office/word/2010/wordprocessingShape" mc:Ignorable="w14 w15 w16se w16cid w16 w16cex wp14">
+  <w:endnote w:type="separator" w:id="-1">
+    <w:p>
+      <w:pPr>
+        <w:spacing w:after="0" w:line="240" w:lineRule="auto"/>
+      </w:pPr>
+      <w:r>
+        <w:separator/>
+      </w:r>
+    </w:p>
+  </w:endnote>
+  <w:endnote w:type="continuationSeparator" w:id="0">
+    <w:p>
+      <w:pPr>
+        <w:spacing w:after="0" w:line="240" w:lineRule="auto"/>
+      </w:pPr>
+      <w:r>
+        <w:continuationSeparator/>
+      </w:r>
+    </w:p>
+  </w:endnote>
+</w:endnotes>
+</file>
+
+<file path=word/footer1.xml><?xml version="1.0" encoding="utf-8"?>
+<w:ftr xmlns:wpc="http://schemas.microsoft.com/office/word/2010/wordprocessingCanvas" xmlns:cx="http://schemas.microsoft.com/office/drawing/2014/chartex" xmlns:cx1="http://schemas.microsoft.com/office/drawing/2015/9/8/chartex" xmlns:cx2="http://schemas.microsoft.com/office/drawing/2015/10/21/chartex" xmlns:cx3="http://schemas.microsoft.com/office/drawing/2016/5/9/chartex" xmlns:cx4="http://schemas.microsoft.com/office/drawing/2016/5/10/chartex" xmlns:cx5="http://schemas.microsoft.com/office/drawing/2016/5/11/chartex" xmlns:cx6="http://schemas.microsoft.com/office/drawing/2016/5/12/chartex" xmlns:cx7="http://schemas.microsoft.com/office/drawing/2016/5/13/chartex" xmlns:cx8="http://schemas.microsoft.com/office/drawing/2016/5/14/chartex" xmlns:mc="http://schemas.openxmlformats.org/markup-compatibility/2006" xmlns:aink="http://schemas.microsoft.com/office/drawing/2016/ink" xmlns:am3d="http://schemas.microsoft.com/office/drawing/2017/model3d" xmlns:o="urn:schemas-microsoft-com:office:office" xmlns:r="http://schemas.openxmlformats.org/officeDocument/2006/relationships" xmlns:m="http://schemas.openxmlformats.org/officeDocument/2006/math" xmlns:v="urn:schemas-microsoft-com:vml" xmlns:wp14="http://schemas.microsoft.com/office/word/2010/wordprocessingDrawing" xmlns:wp="http://schemas.openxmlformats.org/drawingml/2006/wordprocessingDrawing" xmlns:w10="urn:schemas-microsoft-com:office:word" xmlns:w="http://schemas.openxmlformats.org/wordprocessingml/2006/main" xmlns:w14="http://schemas.microsoft.com/office/word/2010/wordml" xmlns:w15="http://schemas.microsoft.com/office/word/2012/wordml" xmlns:w16cex="http://schemas.microsoft.com/office/word/2018/wordml/cex" xmlns:w16cid="http://schemas.microsoft.com/office/word/2016/wordml/cid" xmlns:w16="http://schemas.microsoft.com/office/word/2018/wordml" xmlns:w16se="http://schemas.microsoft.com/office/word/2015/wordml/symex" xmlns:wpg="http://schemas.microsoft.com/office/word/2010/wordprocessingGroup" xmlns:wpi="http://schemas.microsoft.com/office/word/2010/wordprocessingInk" xmlns:wne="http://schemas.microsoft.com/office/word/2006/wordml" xmlns:wps="http://schemas.microsoft.com/office/word/2010/wordprocessingShape" mc:Ignorable="w14 w15 w16se w16cid w16 w16cex wp14">
+  <w:p>
+    <w:pPr>
+      <w:pStyle w:val="Footer"/>
+    </w:pPr>
+  </w:p>
+  <w:p>
+    <w:pPr>
+      <w:pStyle w:val="Footer"/>
+    </w:pPr>
+  </w:p>
+</w:ftr>
+</file>
+
+<file path=word/footnotes.xml><?xml version="1.0" encoding="utf-8"?>
+<w:footnotes xmlns:wpc="http://schemas.microsoft.com/office/word/2010/wordprocessingCanvas" xmlns:cx="http://schemas.microsoft.com/office/drawing/2014/chartex" xmlns:cx1="http://schemas.microsoft.com/office/drawing/2015/9/8/chartex" xmlns:cx2="http://schemas.microsoft.com/office/drawing/2015/10/21/chartex" xmlns:cx3="http://schemas.microsoft.com/office/drawing/2016/5/9/chartex" xmlns:cx4="http://schemas.microsoft.com/office/drawing/2016/5/10/chartex" xmlns:cx5="http://schemas.microsoft.com/office/drawing/2016/5/11/chartex" xmlns:cx6="http://schemas.microsoft.com/office/drawing/2016/5/12/chartex" xmlns:cx7="http://schemas.microsoft.com/office/drawing/2016/5/13/chartex" xmlns:cx8="http://schemas.microsoft.com/office/drawing/2016/5/14/chartex" xmlns:mc="http://schemas.openxmlformats.org/markup-compatibility/2006" xmlns:aink="http://schemas.microsoft.com/office/drawing/2016/ink" xmlns:am3d="http://schemas.microsoft.com/office/drawing/2017/model3d" xmlns:o="urn:schemas-microsoft-com:office:office" xmlns:r="http://schemas.openxmlformats.org/officeDocument/2006/relationships" xmlns:m="http://schemas.openxmlformats.org/officeDocument/2006/math" xmlns:v="urn:schemas-microsoft-com:vml" xmlns:wp14="http://schemas.microsoft.com/office/word/2010/wordprocessingDrawing" xmlns:wp="http://schemas.openxmlformats.org/drawingml/2006/wordprocessingDrawing" xmlns:w10="urn:schemas-microsoft-com:office:word" xmlns:w="http://schemas.openxmlformats.org/wordprocessingml/2006/main" xmlns:w14="http://schemas.microsoft.com/office/word/2010/wordml" xmlns:w15="http://schemas.microsoft.com/office/word/2012/wordml" xmlns:w16cex="http://schemas.microsoft.com/office/word/2018/wordml/cex" xmlns:w16cid="http://schemas.microsoft.com/office/word/2016/wordml/cid" xmlns:w16="http://schemas.microsoft.com/office/word/2018/wordml" xmlns:w16se="http://schemas.microsoft.com/office/word/2015/wordml/symex" xmlns:wpg="http://schemas.microsoft.com/office/word/2010/wordprocessingGroup" xmlns:wpi="http://schemas.microsoft.com/office/word/2010/wordprocessingInk" xmlns:wne="http://schemas.microsoft.com/office/word/2006/wordml" xmlns:wps="http://schemas.microsoft.com/office/word/2010/wordprocessingShape" mc:Ignorable="w14 w15 w16se w16cid w16 w16cex wp14">
+  <w:footnote w:type="separator" w:id="-1">
+    <w:p>
+      <w:pPr>
+        <w:spacing w:after="0" w:line="240" w:lineRule="auto"/>
+      </w:pPr>
+      <w:r>
+        <w:separator/>
+      </w:r>
+    </w:p>
+  </w:footnote>
+  <w:footnote w:type="continuationSeparator" w:id="0">
+    <w:p>
+      <w:pPr>
+        <w:spacing w:after="0" w:line="240" w:lineRule="auto"/>
+      </w:pPr>
+      <w:r>
+        <w:continuationSeparator/>
+      </w:r>
+    </w:p>
+  </w:footnote>
+</w:footnotes>
+</file>
+
 <file path=word/numbering.xml><?xml version="1.0" encoding="utf-8"?>
 <w:numbering xmlns:wpc="http://schemas.microsoft.com/office/word/2010/wordprocessingCanvas" xmlns:cx="http://schemas.microsoft.com/office/drawing/2014/chartex" xmlns:cx1="http://schemas.microsoft.com/office/drawing/2015/9/8/chartex" xmlns:cx2="http://schemas.microsoft.com/office/drawing/2015/10/21/chartex" xmlns:cx3="http://schemas.microsoft.com/office/drawing/2016/5/9/chartex" xmlns:cx4="http://schemas.microsoft.com/office/drawing/2016/5/10/chartex" xmlns:cx5="http://schemas.microsoft.com/office/drawing/2016/5/11/chartex" xmlns:cx6="http://schemas.microsoft.com/office/drawing/2016/5/12/chartex" xmlns:cx7="http://schemas.microsoft.com/office/drawing/2016/5/13/chartex" xmlns:cx8="http://schemas.microsoft.com/office/drawing/2016/5/14/chartex" xmlns:mc="http://schemas.openxmlformats.org/markup-compatibility/2006" xmlns:aink="http://schemas.microsoft.com/office/drawing/2016/ink" xmlns:am3d="http://schemas.microsoft.com/office/drawing/2017/model3d" xmlns:o="urn:schemas-microsoft-com:office:office" xmlns:r="http://schemas.openxmlformats.org/officeDocument/2006/relationships" xmlns:m="http://schemas.openxmlformats.org/officeDocument/2006/math" xmlns:v="urn:schemas-microsoft-com:vml" xmlns:wp14="http://schemas.microsoft.com/office/word/2010/wordprocessingDrawing" xmlns:wp="http://schemas.openxmlformats.org/drawingml/2006/wordprocessingDrawing" xmlns:w10="urn:schemas-microsoft-com:office:word" xmlns:w="http://schemas.openxmlformats.org/wordprocessingml/2006/main" xmlns:w14="http://schemas.microsoft.com/office/word/2010/wordml" xmlns:w15="http://schemas.microsoft.com/office/word/2012/wordml" xmlns:w16cex="http://schemas.microsoft.com/office/word/2018/wordml/cex" xmlns:w16cid="http://schemas.microsoft.com/office/word/2016/wordml/cid" xmlns:w16="http://schemas.microsoft.com/office/word/2018/wordml" xmlns:w16se="http://schemas.microsoft.com/office/word/2015/wordml/symex" xmlns:wpg="http://schemas.microsoft.com/office/word/2010/wordprocessingGroup" xmlns:wpi="http://schemas.microsoft.com/office/word/2010/wordprocessingInk" xmlns:wne="http://schemas.microsoft.com/office/word/2006/wordml" xmlns:wps="http://schemas.microsoft.com/office/word/2010/wordprocessingShape" mc:Ignorable="w14 w15 w16se w16cid w16 w16cex wp14">
   <w:abstractNum w:abstractNumId="0" w15:restartNumberingAfterBreak="0">
+    <w:nsid w:val="2B2D1468"/>
+    <w:multiLevelType w:val="hybridMultilevel"/>
+    <w:tmpl w:val="B292292A"/>
+    <w:lvl w:ilvl="0" w:tplc="4009000F">
+      <w:start w:val="1"/>
+      <w:numFmt w:val="decimal"/>
+      <w:lvlText w:val="%1."/>
+      <w:lvlJc w:val="left"/>
+      <w:pPr>
+        <w:ind w:left="720" w:hanging="360"/>
+      </w:pPr>
+    </w:lvl>
+    <w:lvl w:ilvl="1" w:tplc="40090019" w:tentative="1">
+      <w:start w:val="1"/>
+      <w:numFmt w:val="lowerLetter"/>
+      <w:lvlText w:val="%2."/>
+      <w:lvlJc w:val="left"/>
+      <w:pPr>
+        <w:ind w:left="1440" w:hanging="360"/>
+      </w:pPr>
+    </w:lvl>
+    <w:lvl w:ilvl="2" w:tplc="4009001B" w:tentative="1">
+      <w:start w:val="1"/>
+      <w:numFmt w:val="lowerRoman"/>
+      <w:lvlText w:val="%3."/>
+      <w:lvlJc w:val="right"/>
+      <w:pPr>
+        <w:ind w:left="2160" w:hanging="180"/>
+      </w:pPr>
+    </w:lvl>
+    <w:lvl w:ilvl="3" w:tplc="4009000F" w:tentative="1">
+      <w:start w:val="1"/>
+      <w:numFmt w:val="decimal"/>
+      <w:lvlText w:val="%4."/>
+      <w:lvlJc w:val="left"/>
+      <w:pPr>
+        <w:ind w:left="2880" w:hanging="360"/>
+      </w:pPr>
+    </w:lvl>
+    <w:lvl w:ilvl="4" w:tplc="40090019" w:tentative="1">
+      <w:start w:val="1"/>
+      <w:numFmt w:val="lowerLetter"/>
+      <w:lvlText w:val="%5."/>
+      <w:lvlJc w:val="left"/>
+      <w:pPr>
+        <w:ind w:left="3600" w:hanging="360"/>
+      </w:pPr>
+    </w:lvl>
+    <w:lvl w:ilvl="5" w:tplc="4009001B" w:tentative="1">
+      <w:start w:val="1"/>
+      <w:numFmt w:val="lowerRoman"/>
+      <w:lvlText w:val="%6."/>
+      <w:lvlJc w:val="right"/>
+      <w:pPr>
+        <w:ind w:left="4320" w:hanging="180"/>
+      </w:pPr>
+    </w:lvl>
+    <w:lvl w:ilvl="6" w:tplc="4009000F" w:tentative="1">
+      <w:start w:val="1"/>
+      <w:numFmt w:val="decimal"/>
+      <w:lvlText w:val="%7."/>
+      <w:lvlJc w:val="left"/>
+      <w:pPr>
+        <w:ind w:left="5040" w:hanging="360"/>
+      </w:pPr>
+    </w:lvl>
+    <w:lvl w:ilvl="7" w:tplc="40090019" w:tentative="1">
+      <w:start w:val="1"/>
+      <w:numFmt w:val="lowerLetter"/>
+      <w:lvlText w:val="%8."/>
+      <w:lvlJc w:val="left"/>
+      <w:pPr>
+        <w:ind w:left="5760" w:hanging="360"/>
+      </w:pPr>
+    </w:lvl>
+    <w:lvl w:ilvl="8" w:tplc="4009001B" w:tentative="1">
+      <w:start w:val="1"/>
+      <w:numFmt w:val="lowerRoman"/>
+      <w:lvlText w:val="%9."/>
+      <w:lvlJc w:val="right"/>
+      <w:pPr>
+        <w:ind w:left="6480" w:hanging="180"/>
+      </w:pPr>
+    </w:lvl>
+  </w:abstractNum>
+  <w:abstractNum w:abstractNumId="1" w15:restartNumberingAfterBreak="0">
+    <w:nsid w:val="2DE31F20"/>
+    <w:multiLevelType w:val="hybridMultilevel"/>
+    <w:tmpl w:val="60BA2BAA"/>
+    <w:lvl w:ilvl="0" w:tplc="4009000F">
+      <w:start w:val="1"/>
+      <w:numFmt w:val="decimal"/>
+      <w:lvlText w:val="%1."/>
+      <w:lvlJc w:val="left"/>
+      <w:pPr>
+        <w:ind w:left="720" w:hanging="360"/>
+      </w:pPr>
+    </w:lvl>
+    <w:lvl w:ilvl="1" w:tplc="40090019" w:tentative="1">
+      <w:start w:val="1"/>
+      <w:numFmt w:val="lowerLetter"/>
+      <w:lvlText w:val="%2."/>
+      <w:lvlJc w:val="left"/>
+      <w:pPr>
+        <w:ind w:left="1440" w:hanging="360"/>
+      </w:pPr>
+    </w:lvl>
+    <w:lvl w:ilvl="2" w:tplc="4009001B" w:tentative="1">
+      <w:start w:val="1"/>
+      <w:numFmt w:val="lowerRoman"/>
+      <w:lvlText w:val="%3."/>
+      <w:lvlJc w:val="right"/>
+      <w:pPr>
+        <w:ind w:left="2160" w:hanging="180"/>
+      </w:pPr>
+    </w:lvl>
+    <w:lvl w:ilvl="3" w:tplc="4009000F" w:tentative="1">
+      <w:start w:val="1"/>
+      <w:numFmt w:val="decimal"/>
+      <w:lvlText w:val="%4."/>
+      <w:lvlJc w:val="left"/>
+      <w:pPr>
+        <w:ind w:left="2880" w:hanging="360"/>
+      </w:pPr>
+    </w:lvl>
+    <w:lvl w:ilvl="4" w:tplc="40090019" w:tentative="1">
+      <w:start w:val="1"/>
+      <w:numFmt w:val="lowerLetter"/>
+      <w:lvlText w:val="%5."/>
+      <w:lvlJc w:val="left"/>
+      <w:pPr>
+        <w:ind w:left="3600" w:hanging="360"/>
+      </w:pPr>
+    </w:lvl>
+    <w:lvl w:ilvl="5" w:tplc="4009001B" w:tentative="1">
+      <w:start w:val="1"/>
+      <w:numFmt w:val="lowerRoman"/>
+      <w:lvlText w:val="%6."/>
+      <w:lvlJc w:val="right"/>
+      <w:pPr>
+        <w:ind w:left="4320" w:hanging="180"/>
+      </w:pPr>
+    </w:lvl>
+    <w:lvl w:ilvl="6" w:tplc="4009000F" w:tentative="1">
+      <w:start w:val="1"/>
+      <w:numFmt w:val="decimal"/>
+      <w:lvlText w:val="%7."/>
+      <w:lvlJc w:val="left"/>
+      <w:pPr>
+        <w:ind w:left="5040" w:hanging="360"/>
+      </w:pPr>
+    </w:lvl>
+    <w:lvl w:ilvl="7" w:tplc="40090019" w:tentative="1">
+      <w:start w:val="1"/>
+      <w:numFmt w:val="lowerLetter"/>
+      <w:lvlText w:val="%8."/>
+      <w:lvlJc w:val="left"/>
+      <w:pPr>
+        <w:ind w:left="5760" w:hanging="360"/>
+      </w:pPr>
+    </w:lvl>
+    <w:lvl w:ilvl="8" w:tplc="4009001B" w:tentative="1">
+      <w:start w:val="1"/>
+      <w:numFmt w:val="lowerRoman"/>
+      <w:lvlText w:val="%9."/>
+      <w:lvlJc w:val="right"/>
+      <w:pPr>
+        <w:ind w:left="6480" w:hanging="180"/>
+      </w:pPr>
+    </w:lvl>
+  </w:abstractNum>
+  <w:abstractNum w:abstractNumId="2" w15:restartNumberingAfterBreak="0">
     <w:nsid w:val="39C33EFE"/>
     <w:multiLevelType w:val="hybridMultilevel"/>
     <w:tmpl w:val="60BA2BAA"/>
@@ -672,7 +1176,13 @@
     </w:lvl>
   </w:abstractNum>
   <w:num w:numId="1">
+    <w:abstractNumId w:val="2"/>
+  </w:num>
+  <w:num w:numId="2">
     <w:abstractNumId w:val="0"/>
+  </w:num>
+  <w:num w:numId="3">
+    <w:abstractNumId w:val="1"/>
   </w:num>
 </w:numbering>
 </file>
@@ -1082,6 +1592,7 @@
   <w:style w:type="character" w:default="1" w:styleId="DefaultParagraphFont">
     <w:name w:val="Default Paragraph Font"/>
     <w:uiPriority w:val="1"/>
+    <w:semiHidden/>
     <w:unhideWhenUsed/>
   </w:style>
   <w:style w:type="table" w:default="1" w:styleId="TableNormal">
@@ -1115,6 +1626,56 @@
       <w:ind w:left="720"/>
       <w:contextualSpacing/>
     </w:pPr>
+  </w:style>
+  <w:style w:type="paragraph" w:styleId="Header">
+    <w:name w:val="header"/>
+    <w:basedOn w:val="Normal"/>
+    <w:link w:val="HeaderChar"/>
+    <w:uiPriority w:val="99"/>
+    <w:unhideWhenUsed/>
+    <w:rsid w:val="00293041"/>
+    <w:pPr>
+      <w:tabs>
+        <w:tab w:val="center" w:pos="4513"/>
+        <w:tab w:val="right" w:pos="9026"/>
+      </w:tabs>
+      <w:spacing w:after="0" w:line="240" w:lineRule="auto"/>
+    </w:pPr>
+  </w:style>
+  <w:style w:type="character" w:customStyle="1" w:styleId="HeaderChar">
+    <w:name w:val="Header Char"/>
+    <w:basedOn w:val="DefaultParagraphFont"/>
+    <w:link w:val="Header"/>
+    <w:uiPriority w:val="99"/>
+    <w:rsid w:val="00293041"/>
+    <w:rPr>
+      <w:rFonts w:cs="Arial Unicode MS"/>
+    </w:rPr>
+  </w:style>
+  <w:style w:type="paragraph" w:styleId="Footer">
+    <w:name w:val="footer"/>
+    <w:basedOn w:val="Normal"/>
+    <w:link w:val="FooterChar"/>
+    <w:uiPriority w:val="99"/>
+    <w:unhideWhenUsed/>
+    <w:rsid w:val="00293041"/>
+    <w:pPr>
+      <w:tabs>
+        <w:tab w:val="center" w:pos="4513"/>
+        <w:tab w:val="right" w:pos="9026"/>
+      </w:tabs>
+      <w:spacing w:after="0" w:line="240" w:lineRule="auto"/>
+    </w:pPr>
+  </w:style>
+  <w:style w:type="character" w:customStyle="1" w:styleId="FooterChar">
+    <w:name w:val="Footer Char"/>
+    <w:basedOn w:val="DefaultParagraphFont"/>
+    <w:link w:val="Footer"/>
+    <w:uiPriority w:val="99"/>
+    <w:rsid w:val="00293041"/>
+    <w:rPr>
+      <w:rFonts w:cs="Arial Unicode MS"/>
+    </w:rPr>
   </w:style>
 </w:styles>
 </file>

</xml_diff>